<commit_message>
major overhaul of dissertation to typst in quarto
</commit_message>
<xml_diff>
--- a/bib-files/reference-doc.docx
+++ b/bib-files/reference-doc.docx
@@ -1,6 +1,6 @@
 
 <file path=word/document.xml><?xml version="1.0" encoding="utf-8"?>
-<w:document xmlns:wpc="http://schemas.microsoft.com/office/word/2010/wordprocessingCanvas" xmlns:cx="http://schemas.microsoft.com/office/drawing/2014/chartex" xmlns:cx1="http://schemas.microsoft.com/office/drawing/2015/9/8/chartex" xmlns:cx2="http://schemas.microsoft.com/office/drawing/2015/10/21/chartex" xmlns:cx3="http://schemas.microsoft.com/office/drawing/2016/5/9/chartex" xmlns:cx4="http://schemas.microsoft.com/office/drawing/2016/5/10/chartex" xmlns:cx5="http://schemas.microsoft.com/office/drawing/2016/5/11/chartex" xmlns:cx6="http://schemas.microsoft.com/office/drawing/2016/5/12/chartex" xmlns:cx7="http://schemas.microsoft.com/office/drawing/2016/5/13/chartex" xmlns:cx8="http://schemas.microsoft.com/office/drawing/2016/5/14/chartex" xmlns:mc="http://schemas.openxmlformats.org/markup-compatibility/2006" xmlns:aink="http://schemas.microsoft.com/office/drawing/2016/ink" xmlns:am3d="http://schemas.microsoft.com/office/drawing/2017/model3d" xmlns:o="urn:schemas-microsoft-com:office:office" xmlns:oel="http://schemas.microsoft.com/office/2019/extlst" xmlns:r="http://schemas.openxmlformats.org/officeDocument/2006/relationships" xmlns:m="http://schemas.openxmlformats.org/officeDocument/2006/math" xmlns:v="urn:schemas-microsoft-com:vml" xmlns:wp14="http://schemas.microsoft.com/office/word/2010/wordprocessingDrawing" xmlns:wp="http://schemas.openxmlformats.org/drawingml/2006/wordprocessingDrawing" xmlns:w10="urn:schemas-microsoft-com:office:word" xmlns:w="http://schemas.openxmlformats.org/wordprocessingml/2006/main" xmlns:w14="http://schemas.microsoft.com/office/word/2010/wordml" xmlns:w15="http://schemas.microsoft.com/office/word/2012/wordml" xmlns:w16cex="http://schemas.microsoft.com/office/word/2018/wordml/cex" xmlns:w16cid="http://schemas.microsoft.com/office/word/2016/wordml/cid" xmlns:w16="http://schemas.microsoft.com/office/word/2018/wordml" xmlns:w16sdtdh="http://schemas.microsoft.com/office/word/2020/wordml/sdtdatahash" xmlns:w16se="http://schemas.microsoft.com/office/word/2015/wordml/symex" xmlns:wpg="http://schemas.microsoft.com/office/word/2010/wordprocessingGroup" xmlns:wpi="http://schemas.microsoft.com/office/word/2010/wordprocessingInk" xmlns:wne="http://schemas.microsoft.com/office/word/2006/wordml" xmlns:wps="http://schemas.microsoft.com/office/word/2010/wordprocessingShape" mc:Ignorable="w14 w15 w16se w16cid w16 w16cex w16sdtdh wp14">
+<w:document xmlns:wpc="http://schemas.microsoft.com/office/word/2010/wordprocessingCanvas" xmlns:cx="http://schemas.microsoft.com/office/drawing/2014/chartex" xmlns:cx1="http://schemas.microsoft.com/office/drawing/2015/9/8/chartex" xmlns:cx2="http://schemas.microsoft.com/office/drawing/2015/10/21/chartex" xmlns:cx3="http://schemas.microsoft.com/office/drawing/2016/5/9/chartex" xmlns:cx4="http://schemas.microsoft.com/office/drawing/2016/5/10/chartex" xmlns:cx5="http://schemas.microsoft.com/office/drawing/2016/5/11/chartex" xmlns:cx6="http://schemas.microsoft.com/office/drawing/2016/5/12/chartex" xmlns:cx7="http://schemas.microsoft.com/office/drawing/2016/5/13/chartex" xmlns:cx8="http://schemas.microsoft.com/office/drawing/2016/5/14/chartex" xmlns:mc="http://schemas.openxmlformats.org/markup-compatibility/2006" xmlns:aink="http://schemas.microsoft.com/office/drawing/2016/ink" xmlns:am3d="http://schemas.microsoft.com/office/drawing/2017/model3d" xmlns:o="urn:schemas-microsoft-com:office:office" xmlns:oel="http://schemas.microsoft.com/office/2019/extlst" xmlns:r="http://schemas.openxmlformats.org/officeDocument/2006/relationships" xmlns:m="http://schemas.openxmlformats.org/officeDocument/2006/math" xmlns:v="urn:schemas-microsoft-com:vml" xmlns:wp14="http://schemas.microsoft.com/office/word/2010/wordprocessingDrawing" xmlns:wp="http://schemas.openxmlformats.org/drawingml/2006/wordprocessingDrawing" xmlns:w10="urn:schemas-microsoft-com:office:word" xmlns:w="http://schemas.openxmlformats.org/wordprocessingml/2006/main" xmlns:w14="http://schemas.microsoft.com/office/word/2010/wordml" xmlns:w15="http://schemas.microsoft.com/office/word/2012/wordml" xmlns:w16cex="http://schemas.microsoft.com/office/word/2018/wordml/cex" xmlns:w16cid="http://schemas.microsoft.com/office/word/2016/wordml/cid" xmlns:w16="http://schemas.microsoft.com/office/word/2018/wordml" xmlns:w16du="http://schemas.microsoft.com/office/word/2023/wordml/word16du" xmlns:w16sdtdh="http://schemas.microsoft.com/office/word/2020/wordml/sdtdatahash" xmlns:w16se="http://schemas.microsoft.com/office/word/2015/wordml/symex" xmlns:wpg="http://schemas.microsoft.com/office/word/2010/wordprocessingGroup" xmlns:wpi="http://schemas.microsoft.com/office/word/2010/wordprocessingInk" xmlns:wne="http://schemas.microsoft.com/office/word/2006/wordml" xmlns:wps="http://schemas.microsoft.com/office/word/2010/wordprocessingShape" mc:Ignorable="w14 w15 w16se w16cid w16 w16cex w16sdtdh w16du wp14">
   <w:body>
     <w:p>
       <w:pPr>
@@ -10,175 +10,178 @@
     <w:p>
       <w:pPr>
         <w:rPr>
-          <w:rStyle w:val="PageNumber"/>
+          <w:rStyle w:val="Paginanummer"/>
         </w:rPr>
       </w:pPr>
     </w:p>
     <w:p>
       <w:pPr>
         <w:rPr>
-          <w:rStyle w:val="PageNumber"/>
+          <w:rStyle w:val="Paginanummer"/>
         </w:rPr>
       </w:pPr>
     </w:p>
     <w:p>
       <w:pPr>
         <w:rPr>
-          <w:rStyle w:val="PageNumber"/>
+          <w:rStyle w:val="Paginanummer"/>
         </w:rPr>
       </w:pPr>
     </w:p>
     <w:p>
       <w:pPr>
         <w:rPr>
-          <w:rStyle w:val="PageNumber"/>
+          <w:rStyle w:val="Paginanummer"/>
         </w:rPr>
       </w:pPr>
     </w:p>
     <w:p>
       <w:pPr>
         <w:rPr>
-          <w:rStyle w:val="PageNumber"/>
+          <w:rStyle w:val="Paginanummer"/>
         </w:rPr>
       </w:pPr>
     </w:p>
     <w:p>
       <w:pPr>
         <w:rPr>
-          <w:rStyle w:val="PageNumber"/>
+          <w:rStyle w:val="Paginanummer"/>
         </w:rPr>
       </w:pPr>
     </w:p>
     <w:p>
       <w:pPr>
         <w:rPr>
-          <w:rStyle w:val="PageNumber"/>
+          <w:rStyle w:val="Paginanummer"/>
         </w:rPr>
       </w:pPr>
     </w:p>
     <w:p>
       <w:pPr>
         <w:rPr>
-          <w:rStyle w:val="PageNumber"/>
+          <w:rStyle w:val="Paginanummer"/>
         </w:rPr>
       </w:pPr>
     </w:p>
     <w:p>
       <w:pPr>
         <w:rPr>
-          <w:rStyle w:val="PageNumber"/>
+          <w:rStyle w:val="Paginanummer"/>
         </w:rPr>
       </w:pPr>
     </w:p>
     <w:p>
       <w:pPr>
         <w:rPr>
-          <w:rStyle w:val="PageNumber"/>
+          <w:rStyle w:val="Paginanummer"/>
         </w:rPr>
       </w:pPr>
     </w:p>
     <w:p>
       <w:pPr>
         <w:rPr>
-          <w:rStyle w:val="PageNumber"/>
+          <w:rStyle w:val="Paginanummer"/>
         </w:rPr>
       </w:pPr>
     </w:p>
     <w:p>
       <w:pPr>
         <w:rPr>
-          <w:rStyle w:val="PageNumber"/>
+          <w:rStyle w:val="Paginanummer"/>
         </w:rPr>
       </w:pPr>
     </w:p>
     <w:p>
       <w:pPr>
         <w:rPr>
-          <w:rStyle w:val="PageNumber"/>
+          <w:rStyle w:val="Paginanummer"/>
         </w:rPr>
       </w:pPr>
     </w:p>
     <w:p>
       <w:pPr>
         <w:rPr>
-          <w:rStyle w:val="PageNumber"/>
+          <w:rStyle w:val="Paginanummer"/>
         </w:rPr>
       </w:pPr>
     </w:p>
     <w:p>
       <w:pPr>
         <w:rPr>
-          <w:rStyle w:val="PageNumber"/>
+          <w:rStyle w:val="Paginanummer"/>
         </w:rPr>
       </w:pPr>
     </w:p>
     <w:p>
       <w:pPr>
         <w:rPr>
-          <w:rStyle w:val="PageNumber"/>
+          <w:rStyle w:val="Paginanummer"/>
         </w:rPr>
       </w:pPr>
     </w:p>
     <w:p>
       <w:pPr>
         <w:rPr>
-          <w:rStyle w:val="PageNumber"/>
+          <w:rStyle w:val="Paginanummer"/>
         </w:rPr>
       </w:pPr>
     </w:p>
     <w:p>
       <w:pPr>
         <w:rPr>
-          <w:rStyle w:val="PageNumber"/>
+          <w:rStyle w:val="Paginanummer"/>
         </w:rPr>
       </w:pPr>
     </w:p>
     <w:p>
       <w:pPr>
         <w:rPr>
-          <w:rStyle w:val="PageNumber"/>
+          <w:rStyle w:val="Paginanummer"/>
         </w:rPr>
       </w:pPr>
     </w:p>
     <w:p>
       <w:pPr>
         <w:rPr>
-          <w:rStyle w:val="PageNumber"/>
+          <w:rStyle w:val="Paginanummer"/>
         </w:rPr>
       </w:pPr>
     </w:p>
     <w:p>
       <w:pPr>
         <w:rPr>
-          <w:rStyle w:val="PageNumber"/>
+          <w:rStyle w:val="Paginanummer"/>
         </w:rPr>
       </w:pPr>
     </w:p>
     <w:p>
       <w:pPr>
         <w:rPr>
-          <w:rStyle w:val="PageNumber"/>
+          <w:rStyle w:val="Paginanummer"/>
         </w:rPr>
       </w:pPr>
     </w:p>
     <w:p>
       <w:pPr>
         <w:rPr>
-          <w:rStyle w:val="PageNumber"/>
+          <w:rStyle w:val="Paginanummer"/>
         </w:rPr>
       </w:pPr>
     </w:p>
     <w:p>
       <w:pPr>
         <w:rPr>
-          <w:rStyle w:val="PageNumber"/>
+          <w:rStyle w:val="Paginanummer"/>
         </w:rPr>
       </w:pPr>
     </w:p>
     <w:sectPr>
       <w:headerReference w:type="even" r:id="rId8"/>
       <w:headerReference w:type="default" r:id="rId9"/>
-      <w:headerReference w:type="first" r:id="rId10"/>
+      <w:footerReference w:type="even" r:id="rId10"/>
+      <w:footerReference w:type="default" r:id="rId11"/>
+      <w:headerReference w:type="first" r:id="rId12"/>
+      <w:footerReference w:type="first" r:id="rId13"/>
       <w:pgSz w:w="12240" w:h="15840"/>
       <w:pgMar w:top="1440" w:right="1440" w:bottom="1440" w:left="1440" w:header="720" w:footer="720" w:gutter="0"/>
       <w:lnNumType w:countBy="1"/>
@@ -191,7 +194,7 @@
 </file>
 
 <file path=word/endnotes.xml><?xml version="1.0" encoding="utf-8"?>
-<w:endnotes xmlns:wpc="http://schemas.microsoft.com/office/word/2010/wordprocessingCanvas" xmlns:cx="http://schemas.microsoft.com/office/drawing/2014/chartex" xmlns:cx1="http://schemas.microsoft.com/office/drawing/2015/9/8/chartex" xmlns:cx2="http://schemas.microsoft.com/office/drawing/2015/10/21/chartex" xmlns:cx3="http://schemas.microsoft.com/office/drawing/2016/5/9/chartex" xmlns:cx4="http://schemas.microsoft.com/office/drawing/2016/5/10/chartex" xmlns:cx5="http://schemas.microsoft.com/office/drawing/2016/5/11/chartex" xmlns:cx6="http://schemas.microsoft.com/office/drawing/2016/5/12/chartex" xmlns:cx7="http://schemas.microsoft.com/office/drawing/2016/5/13/chartex" xmlns:cx8="http://schemas.microsoft.com/office/drawing/2016/5/14/chartex" xmlns:mc="http://schemas.openxmlformats.org/markup-compatibility/2006" xmlns:aink="http://schemas.microsoft.com/office/drawing/2016/ink" xmlns:am3d="http://schemas.microsoft.com/office/drawing/2017/model3d" xmlns:o="urn:schemas-microsoft-com:office:office" xmlns:oel="http://schemas.microsoft.com/office/2019/extlst" xmlns:r="http://schemas.openxmlformats.org/officeDocument/2006/relationships" xmlns:m="http://schemas.openxmlformats.org/officeDocument/2006/math" xmlns:v="urn:schemas-microsoft-com:vml" xmlns:wp14="http://schemas.microsoft.com/office/word/2010/wordprocessingDrawing" xmlns:wp="http://schemas.openxmlformats.org/drawingml/2006/wordprocessingDrawing" xmlns:w10="urn:schemas-microsoft-com:office:word" xmlns:w="http://schemas.openxmlformats.org/wordprocessingml/2006/main" xmlns:w14="http://schemas.microsoft.com/office/word/2010/wordml" xmlns:w15="http://schemas.microsoft.com/office/word/2012/wordml" xmlns:w16cex="http://schemas.microsoft.com/office/word/2018/wordml/cex" xmlns:w16cid="http://schemas.microsoft.com/office/word/2016/wordml/cid" xmlns:w16="http://schemas.microsoft.com/office/word/2018/wordml" xmlns:w16sdtdh="http://schemas.microsoft.com/office/word/2020/wordml/sdtdatahash" xmlns:w16se="http://schemas.microsoft.com/office/word/2015/wordml/symex" xmlns:wpg="http://schemas.microsoft.com/office/word/2010/wordprocessingGroup" xmlns:wpi="http://schemas.microsoft.com/office/word/2010/wordprocessingInk" xmlns:wne="http://schemas.microsoft.com/office/word/2006/wordml" xmlns:wps="http://schemas.microsoft.com/office/word/2010/wordprocessingShape" mc:Ignorable="w14 w15 w16se w16cid w16 w16cex w16sdtdh wp14">
+<w:endnotes xmlns:wpc="http://schemas.microsoft.com/office/word/2010/wordprocessingCanvas" xmlns:cx="http://schemas.microsoft.com/office/drawing/2014/chartex" xmlns:cx1="http://schemas.microsoft.com/office/drawing/2015/9/8/chartex" xmlns:cx2="http://schemas.microsoft.com/office/drawing/2015/10/21/chartex" xmlns:cx3="http://schemas.microsoft.com/office/drawing/2016/5/9/chartex" xmlns:cx4="http://schemas.microsoft.com/office/drawing/2016/5/10/chartex" xmlns:cx5="http://schemas.microsoft.com/office/drawing/2016/5/11/chartex" xmlns:cx6="http://schemas.microsoft.com/office/drawing/2016/5/12/chartex" xmlns:cx7="http://schemas.microsoft.com/office/drawing/2016/5/13/chartex" xmlns:cx8="http://schemas.microsoft.com/office/drawing/2016/5/14/chartex" xmlns:mc="http://schemas.openxmlformats.org/markup-compatibility/2006" xmlns:aink="http://schemas.microsoft.com/office/drawing/2016/ink" xmlns:am3d="http://schemas.microsoft.com/office/drawing/2017/model3d" xmlns:o="urn:schemas-microsoft-com:office:office" xmlns:oel="http://schemas.microsoft.com/office/2019/extlst" xmlns:r="http://schemas.openxmlformats.org/officeDocument/2006/relationships" xmlns:m="http://schemas.openxmlformats.org/officeDocument/2006/math" xmlns:v="urn:schemas-microsoft-com:vml" xmlns:wp14="http://schemas.microsoft.com/office/word/2010/wordprocessingDrawing" xmlns:wp="http://schemas.openxmlformats.org/drawingml/2006/wordprocessingDrawing" xmlns:w10="urn:schemas-microsoft-com:office:word" xmlns:w="http://schemas.openxmlformats.org/wordprocessingml/2006/main" xmlns:w14="http://schemas.microsoft.com/office/word/2010/wordml" xmlns:w15="http://schemas.microsoft.com/office/word/2012/wordml" xmlns:w16cex="http://schemas.microsoft.com/office/word/2018/wordml/cex" xmlns:w16cid="http://schemas.microsoft.com/office/word/2016/wordml/cid" xmlns:w16="http://schemas.microsoft.com/office/word/2018/wordml" xmlns:w16du="http://schemas.microsoft.com/office/word/2023/wordml/word16du" xmlns:w16sdtdh="http://schemas.microsoft.com/office/word/2020/wordml/sdtdatahash" xmlns:w16se="http://schemas.microsoft.com/office/word/2015/wordml/symex" xmlns:wpg="http://schemas.microsoft.com/office/word/2010/wordprocessingGroup" xmlns:wpi="http://schemas.microsoft.com/office/word/2010/wordprocessingInk" xmlns:wne="http://schemas.microsoft.com/office/word/2006/wordml" xmlns:wps="http://schemas.microsoft.com/office/word/2010/wordprocessingShape" mc:Ignorable="w14 w15 w16se w16cid w16 w16cex w16sdtdh w16du wp14">
   <w:endnote w:type="separator" w:id="-1">
     <w:p>
       <w:r>
@@ -209,8 +212,38 @@
 </w:endnotes>
 </file>
 
+<file path=word/footer1.xml><?xml version="1.0" encoding="utf-8"?>
+<w:ftr xmlns:wpc="http://schemas.microsoft.com/office/word/2010/wordprocessingCanvas" xmlns:cx="http://schemas.microsoft.com/office/drawing/2014/chartex" xmlns:cx1="http://schemas.microsoft.com/office/drawing/2015/9/8/chartex" xmlns:cx2="http://schemas.microsoft.com/office/drawing/2015/10/21/chartex" xmlns:cx3="http://schemas.microsoft.com/office/drawing/2016/5/9/chartex" xmlns:cx4="http://schemas.microsoft.com/office/drawing/2016/5/10/chartex" xmlns:cx5="http://schemas.microsoft.com/office/drawing/2016/5/11/chartex" xmlns:cx6="http://schemas.microsoft.com/office/drawing/2016/5/12/chartex" xmlns:cx7="http://schemas.microsoft.com/office/drawing/2016/5/13/chartex" xmlns:cx8="http://schemas.microsoft.com/office/drawing/2016/5/14/chartex" xmlns:mc="http://schemas.openxmlformats.org/markup-compatibility/2006" xmlns:aink="http://schemas.microsoft.com/office/drawing/2016/ink" xmlns:am3d="http://schemas.microsoft.com/office/drawing/2017/model3d" xmlns:o="urn:schemas-microsoft-com:office:office" xmlns:oel="http://schemas.microsoft.com/office/2019/extlst" xmlns:r="http://schemas.openxmlformats.org/officeDocument/2006/relationships" xmlns:m="http://schemas.openxmlformats.org/officeDocument/2006/math" xmlns:v="urn:schemas-microsoft-com:vml" xmlns:wp14="http://schemas.microsoft.com/office/word/2010/wordprocessingDrawing" xmlns:wp="http://schemas.openxmlformats.org/drawingml/2006/wordprocessingDrawing" xmlns:w10="urn:schemas-microsoft-com:office:word" xmlns:w="http://schemas.openxmlformats.org/wordprocessingml/2006/main" xmlns:w14="http://schemas.microsoft.com/office/word/2010/wordml" xmlns:w15="http://schemas.microsoft.com/office/word/2012/wordml" xmlns:w16cex="http://schemas.microsoft.com/office/word/2018/wordml/cex" xmlns:w16cid="http://schemas.microsoft.com/office/word/2016/wordml/cid" xmlns:w16="http://schemas.microsoft.com/office/word/2018/wordml" xmlns:w16du="http://schemas.microsoft.com/office/word/2023/wordml/word16du" xmlns:w16sdtdh="http://schemas.microsoft.com/office/word/2020/wordml/sdtdatahash" xmlns:w16se="http://schemas.microsoft.com/office/word/2015/wordml/symex" xmlns:wpg="http://schemas.microsoft.com/office/word/2010/wordprocessingGroup" xmlns:wpi="http://schemas.microsoft.com/office/word/2010/wordprocessingInk" xmlns:wne="http://schemas.microsoft.com/office/word/2006/wordml" xmlns:wps="http://schemas.microsoft.com/office/word/2010/wordprocessingShape" mc:Ignorable="w14 w15 w16se w16cid w16 w16cex w16sdtdh w16du wp14">
+  <w:p>
+    <w:pPr>
+      <w:pStyle w:val="Voettekst"/>
+    </w:pPr>
+  </w:p>
+</w:ftr>
+</file>
+
+<file path=word/footer2.xml><?xml version="1.0" encoding="utf-8"?>
+<w:ftr xmlns:wpc="http://schemas.microsoft.com/office/word/2010/wordprocessingCanvas" xmlns:cx="http://schemas.microsoft.com/office/drawing/2014/chartex" xmlns:cx1="http://schemas.microsoft.com/office/drawing/2015/9/8/chartex" xmlns:cx2="http://schemas.microsoft.com/office/drawing/2015/10/21/chartex" xmlns:cx3="http://schemas.microsoft.com/office/drawing/2016/5/9/chartex" xmlns:cx4="http://schemas.microsoft.com/office/drawing/2016/5/10/chartex" xmlns:cx5="http://schemas.microsoft.com/office/drawing/2016/5/11/chartex" xmlns:cx6="http://schemas.microsoft.com/office/drawing/2016/5/12/chartex" xmlns:cx7="http://schemas.microsoft.com/office/drawing/2016/5/13/chartex" xmlns:cx8="http://schemas.microsoft.com/office/drawing/2016/5/14/chartex" xmlns:mc="http://schemas.openxmlformats.org/markup-compatibility/2006" xmlns:aink="http://schemas.microsoft.com/office/drawing/2016/ink" xmlns:am3d="http://schemas.microsoft.com/office/drawing/2017/model3d" xmlns:o="urn:schemas-microsoft-com:office:office" xmlns:oel="http://schemas.microsoft.com/office/2019/extlst" xmlns:r="http://schemas.openxmlformats.org/officeDocument/2006/relationships" xmlns:m="http://schemas.openxmlformats.org/officeDocument/2006/math" xmlns:v="urn:schemas-microsoft-com:vml" xmlns:wp14="http://schemas.microsoft.com/office/word/2010/wordprocessingDrawing" xmlns:wp="http://schemas.openxmlformats.org/drawingml/2006/wordprocessingDrawing" xmlns:w10="urn:schemas-microsoft-com:office:word" xmlns:w="http://schemas.openxmlformats.org/wordprocessingml/2006/main" xmlns:w14="http://schemas.microsoft.com/office/word/2010/wordml" xmlns:w15="http://schemas.microsoft.com/office/word/2012/wordml" xmlns:w16cex="http://schemas.microsoft.com/office/word/2018/wordml/cex" xmlns:w16cid="http://schemas.microsoft.com/office/word/2016/wordml/cid" xmlns:w16="http://schemas.microsoft.com/office/word/2018/wordml" xmlns:w16du="http://schemas.microsoft.com/office/word/2023/wordml/word16du" xmlns:w16sdtdh="http://schemas.microsoft.com/office/word/2020/wordml/sdtdatahash" xmlns:w16se="http://schemas.microsoft.com/office/word/2015/wordml/symex" xmlns:wpg="http://schemas.microsoft.com/office/word/2010/wordprocessingGroup" xmlns:wpi="http://schemas.microsoft.com/office/word/2010/wordprocessingInk" xmlns:wne="http://schemas.microsoft.com/office/word/2006/wordml" xmlns:wps="http://schemas.microsoft.com/office/word/2010/wordprocessingShape" mc:Ignorable="w14 w15 w16se w16cid w16 w16cex w16sdtdh w16du wp14">
+  <w:p>
+    <w:pPr>
+      <w:pStyle w:val="Voettekst"/>
+    </w:pPr>
+  </w:p>
+</w:ftr>
+</file>
+
+<file path=word/footer3.xml><?xml version="1.0" encoding="utf-8"?>
+<w:ftr xmlns:wpc="http://schemas.microsoft.com/office/word/2010/wordprocessingCanvas" xmlns:cx="http://schemas.microsoft.com/office/drawing/2014/chartex" xmlns:cx1="http://schemas.microsoft.com/office/drawing/2015/9/8/chartex" xmlns:cx2="http://schemas.microsoft.com/office/drawing/2015/10/21/chartex" xmlns:cx3="http://schemas.microsoft.com/office/drawing/2016/5/9/chartex" xmlns:cx4="http://schemas.microsoft.com/office/drawing/2016/5/10/chartex" xmlns:cx5="http://schemas.microsoft.com/office/drawing/2016/5/11/chartex" xmlns:cx6="http://schemas.microsoft.com/office/drawing/2016/5/12/chartex" xmlns:cx7="http://schemas.microsoft.com/office/drawing/2016/5/13/chartex" xmlns:cx8="http://schemas.microsoft.com/office/drawing/2016/5/14/chartex" xmlns:mc="http://schemas.openxmlformats.org/markup-compatibility/2006" xmlns:aink="http://schemas.microsoft.com/office/drawing/2016/ink" xmlns:am3d="http://schemas.microsoft.com/office/drawing/2017/model3d" xmlns:o="urn:schemas-microsoft-com:office:office" xmlns:oel="http://schemas.microsoft.com/office/2019/extlst" xmlns:r="http://schemas.openxmlformats.org/officeDocument/2006/relationships" xmlns:m="http://schemas.openxmlformats.org/officeDocument/2006/math" xmlns:v="urn:schemas-microsoft-com:vml" xmlns:wp14="http://schemas.microsoft.com/office/word/2010/wordprocessingDrawing" xmlns:wp="http://schemas.openxmlformats.org/drawingml/2006/wordprocessingDrawing" xmlns:w10="urn:schemas-microsoft-com:office:word" xmlns:w="http://schemas.openxmlformats.org/wordprocessingml/2006/main" xmlns:w14="http://schemas.microsoft.com/office/word/2010/wordml" xmlns:w15="http://schemas.microsoft.com/office/word/2012/wordml" xmlns:w16cex="http://schemas.microsoft.com/office/word/2018/wordml/cex" xmlns:w16cid="http://schemas.microsoft.com/office/word/2016/wordml/cid" xmlns:w16="http://schemas.microsoft.com/office/word/2018/wordml" xmlns:w16du="http://schemas.microsoft.com/office/word/2023/wordml/word16du" xmlns:w16sdtdh="http://schemas.microsoft.com/office/word/2020/wordml/sdtdatahash" xmlns:w16se="http://schemas.microsoft.com/office/word/2015/wordml/symex" xmlns:wpg="http://schemas.microsoft.com/office/word/2010/wordprocessingGroup" xmlns:wpi="http://schemas.microsoft.com/office/word/2010/wordprocessingInk" xmlns:wne="http://schemas.microsoft.com/office/word/2006/wordml" xmlns:wps="http://schemas.microsoft.com/office/word/2010/wordprocessingShape" mc:Ignorable="w14 w15 w16se w16cid w16 w16cex w16sdtdh w16du wp14">
+  <w:p>
+    <w:pPr>
+      <w:pStyle w:val="Voettekst"/>
+    </w:pPr>
+  </w:p>
+</w:ftr>
+</file>
+
 <file path=word/footnotes.xml><?xml version="1.0" encoding="utf-8"?>
-<w:footnotes xmlns:wpc="http://schemas.microsoft.com/office/word/2010/wordprocessingCanvas" xmlns:cx="http://schemas.microsoft.com/office/drawing/2014/chartex" xmlns:cx1="http://schemas.microsoft.com/office/drawing/2015/9/8/chartex" xmlns:cx2="http://schemas.microsoft.com/office/drawing/2015/10/21/chartex" xmlns:cx3="http://schemas.microsoft.com/office/drawing/2016/5/9/chartex" xmlns:cx4="http://schemas.microsoft.com/office/drawing/2016/5/10/chartex" xmlns:cx5="http://schemas.microsoft.com/office/drawing/2016/5/11/chartex" xmlns:cx6="http://schemas.microsoft.com/office/drawing/2016/5/12/chartex" xmlns:cx7="http://schemas.microsoft.com/office/drawing/2016/5/13/chartex" xmlns:cx8="http://schemas.microsoft.com/office/drawing/2016/5/14/chartex" xmlns:mc="http://schemas.openxmlformats.org/markup-compatibility/2006" xmlns:aink="http://schemas.microsoft.com/office/drawing/2016/ink" xmlns:am3d="http://schemas.microsoft.com/office/drawing/2017/model3d" xmlns:o="urn:schemas-microsoft-com:office:office" xmlns:oel="http://schemas.microsoft.com/office/2019/extlst" xmlns:r="http://schemas.openxmlformats.org/officeDocument/2006/relationships" xmlns:m="http://schemas.openxmlformats.org/officeDocument/2006/math" xmlns:v="urn:schemas-microsoft-com:vml" xmlns:wp14="http://schemas.microsoft.com/office/word/2010/wordprocessingDrawing" xmlns:wp="http://schemas.openxmlformats.org/drawingml/2006/wordprocessingDrawing" xmlns:w10="urn:schemas-microsoft-com:office:word" xmlns:w="http://schemas.openxmlformats.org/wordprocessingml/2006/main" xmlns:w14="http://schemas.microsoft.com/office/word/2010/wordml" xmlns:w15="http://schemas.microsoft.com/office/word/2012/wordml" xmlns:w16cex="http://schemas.microsoft.com/office/word/2018/wordml/cex" xmlns:w16cid="http://schemas.microsoft.com/office/word/2016/wordml/cid" xmlns:w16="http://schemas.microsoft.com/office/word/2018/wordml" xmlns:w16sdtdh="http://schemas.microsoft.com/office/word/2020/wordml/sdtdatahash" xmlns:w16se="http://schemas.microsoft.com/office/word/2015/wordml/symex" xmlns:wpg="http://schemas.microsoft.com/office/word/2010/wordprocessingGroup" xmlns:wpi="http://schemas.microsoft.com/office/word/2010/wordprocessingInk" xmlns:wne="http://schemas.microsoft.com/office/word/2006/wordml" xmlns:wps="http://schemas.microsoft.com/office/word/2010/wordprocessingShape" mc:Ignorable="w14 w15 w16se w16cid w16 w16cex w16sdtdh wp14">
+<w:footnotes xmlns:wpc="http://schemas.microsoft.com/office/word/2010/wordprocessingCanvas" xmlns:cx="http://schemas.microsoft.com/office/drawing/2014/chartex" xmlns:cx1="http://schemas.microsoft.com/office/drawing/2015/9/8/chartex" xmlns:cx2="http://schemas.microsoft.com/office/drawing/2015/10/21/chartex" xmlns:cx3="http://schemas.microsoft.com/office/drawing/2016/5/9/chartex" xmlns:cx4="http://schemas.microsoft.com/office/drawing/2016/5/10/chartex" xmlns:cx5="http://schemas.microsoft.com/office/drawing/2016/5/11/chartex" xmlns:cx6="http://schemas.microsoft.com/office/drawing/2016/5/12/chartex" xmlns:cx7="http://schemas.microsoft.com/office/drawing/2016/5/13/chartex" xmlns:cx8="http://schemas.microsoft.com/office/drawing/2016/5/14/chartex" xmlns:mc="http://schemas.openxmlformats.org/markup-compatibility/2006" xmlns:aink="http://schemas.microsoft.com/office/drawing/2016/ink" xmlns:am3d="http://schemas.microsoft.com/office/drawing/2017/model3d" xmlns:o="urn:schemas-microsoft-com:office:office" xmlns:oel="http://schemas.microsoft.com/office/2019/extlst" xmlns:r="http://schemas.openxmlformats.org/officeDocument/2006/relationships" xmlns:m="http://schemas.openxmlformats.org/officeDocument/2006/math" xmlns:v="urn:schemas-microsoft-com:vml" xmlns:wp14="http://schemas.microsoft.com/office/word/2010/wordprocessingDrawing" xmlns:wp="http://schemas.openxmlformats.org/drawingml/2006/wordprocessingDrawing" xmlns:w10="urn:schemas-microsoft-com:office:word" xmlns:w="http://schemas.openxmlformats.org/wordprocessingml/2006/main" xmlns:w14="http://schemas.microsoft.com/office/word/2010/wordml" xmlns:w15="http://schemas.microsoft.com/office/word/2012/wordml" xmlns:w16cex="http://schemas.microsoft.com/office/word/2018/wordml/cex" xmlns:w16cid="http://schemas.microsoft.com/office/word/2016/wordml/cid" xmlns:w16="http://schemas.microsoft.com/office/word/2018/wordml" xmlns:w16du="http://schemas.microsoft.com/office/word/2023/wordml/word16du" xmlns:w16sdtdh="http://schemas.microsoft.com/office/word/2020/wordml/sdtdatahash" xmlns:w16se="http://schemas.microsoft.com/office/word/2015/wordml/symex" xmlns:wpg="http://schemas.microsoft.com/office/word/2010/wordprocessingGroup" xmlns:wpi="http://schemas.microsoft.com/office/word/2010/wordprocessingInk" xmlns:wne="http://schemas.microsoft.com/office/word/2006/wordml" xmlns:wps="http://schemas.microsoft.com/office/word/2010/wordprocessingShape" mc:Ignorable="w14 w15 w16se w16cid w16 w16cex w16sdtdh w16du wp14">
   <w:footnote w:type="separator" w:id="-1">
     <w:p>
       <w:r>
@@ -229,11 +262,11 @@
 </file>
 
 <file path=word/header1.xml><?xml version="1.0" encoding="utf-8"?>
-<w:hdr xmlns:wpc="http://schemas.microsoft.com/office/word/2010/wordprocessingCanvas" xmlns:cx="http://schemas.microsoft.com/office/drawing/2014/chartex" xmlns:cx1="http://schemas.microsoft.com/office/drawing/2015/9/8/chartex" xmlns:cx2="http://schemas.microsoft.com/office/drawing/2015/10/21/chartex" xmlns:cx3="http://schemas.microsoft.com/office/drawing/2016/5/9/chartex" xmlns:cx4="http://schemas.microsoft.com/office/drawing/2016/5/10/chartex" xmlns:cx5="http://schemas.microsoft.com/office/drawing/2016/5/11/chartex" xmlns:cx6="http://schemas.microsoft.com/office/drawing/2016/5/12/chartex" xmlns:cx7="http://schemas.microsoft.com/office/drawing/2016/5/13/chartex" xmlns:cx8="http://schemas.microsoft.com/office/drawing/2016/5/14/chartex" xmlns:mc="http://schemas.openxmlformats.org/markup-compatibility/2006" xmlns:aink="http://schemas.microsoft.com/office/drawing/2016/ink" xmlns:am3d="http://schemas.microsoft.com/office/drawing/2017/model3d" xmlns:o="urn:schemas-microsoft-com:office:office" xmlns:oel="http://schemas.microsoft.com/office/2019/extlst" xmlns:r="http://schemas.openxmlformats.org/officeDocument/2006/relationships" xmlns:m="http://schemas.openxmlformats.org/officeDocument/2006/math" xmlns:v="urn:schemas-microsoft-com:vml" xmlns:wp14="http://schemas.microsoft.com/office/word/2010/wordprocessingDrawing" xmlns:wp="http://schemas.openxmlformats.org/drawingml/2006/wordprocessingDrawing" xmlns:w10="urn:schemas-microsoft-com:office:word" xmlns:w="http://schemas.openxmlformats.org/wordprocessingml/2006/main" xmlns:w14="http://schemas.microsoft.com/office/word/2010/wordml" xmlns:w15="http://schemas.microsoft.com/office/word/2012/wordml" xmlns:w16cex="http://schemas.microsoft.com/office/word/2018/wordml/cex" xmlns:w16cid="http://schemas.microsoft.com/office/word/2016/wordml/cid" xmlns:w16="http://schemas.microsoft.com/office/word/2018/wordml" xmlns:w16sdtdh="http://schemas.microsoft.com/office/word/2020/wordml/sdtdatahash" xmlns:w16se="http://schemas.microsoft.com/office/word/2015/wordml/symex" xmlns:wpg="http://schemas.microsoft.com/office/word/2010/wordprocessingGroup" xmlns:wpi="http://schemas.microsoft.com/office/word/2010/wordprocessingInk" xmlns:wne="http://schemas.microsoft.com/office/word/2006/wordml" xmlns:wps="http://schemas.microsoft.com/office/word/2010/wordprocessingShape" mc:Ignorable="w14 w15 w16se w16cid w16 w16cex w16sdtdh wp14">
+<w:hdr xmlns:wpc="http://schemas.microsoft.com/office/word/2010/wordprocessingCanvas" xmlns:cx="http://schemas.microsoft.com/office/drawing/2014/chartex" xmlns:cx1="http://schemas.microsoft.com/office/drawing/2015/9/8/chartex" xmlns:cx2="http://schemas.microsoft.com/office/drawing/2015/10/21/chartex" xmlns:cx3="http://schemas.microsoft.com/office/drawing/2016/5/9/chartex" xmlns:cx4="http://schemas.microsoft.com/office/drawing/2016/5/10/chartex" xmlns:cx5="http://schemas.microsoft.com/office/drawing/2016/5/11/chartex" xmlns:cx6="http://schemas.microsoft.com/office/drawing/2016/5/12/chartex" xmlns:cx7="http://schemas.microsoft.com/office/drawing/2016/5/13/chartex" xmlns:cx8="http://schemas.microsoft.com/office/drawing/2016/5/14/chartex" xmlns:mc="http://schemas.openxmlformats.org/markup-compatibility/2006" xmlns:aink="http://schemas.microsoft.com/office/drawing/2016/ink" xmlns:am3d="http://schemas.microsoft.com/office/drawing/2017/model3d" xmlns:o="urn:schemas-microsoft-com:office:office" xmlns:oel="http://schemas.microsoft.com/office/2019/extlst" xmlns:r="http://schemas.openxmlformats.org/officeDocument/2006/relationships" xmlns:m="http://schemas.openxmlformats.org/officeDocument/2006/math" xmlns:v="urn:schemas-microsoft-com:vml" xmlns:wp14="http://schemas.microsoft.com/office/word/2010/wordprocessingDrawing" xmlns:wp="http://schemas.openxmlformats.org/drawingml/2006/wordprocessingDrawing" xmlns:w10="urn:schemas-microsoft-com:office:word" xmlns:w="http://schemas.openxmlformats.org/wordprocessingml/2006/main" xmlns:w14="http://schemas.microsoft.com/office/word/2010/wordml" xmlns:w15="http://schemas.microsoft.com/office/word/2012/wordml" xmlns:w16cex="http://schemas.microsoft.com/office/word/2018/wordml/cex" xmlns:w16cid="http://schemas.microsoft.com/office/word/2016/wordml/cid" xmlns:w16="http://schemas.microsoft.com/office/word/2018/wordml" xmlns:w16du="http://schemas.microsoft.com/office/word/2023/wordml/word16du" xmlns:w16sdtdh="http://schemas.microsoft.com/office/word/2020/wordml/sdtdatahash" xmlns:w16se="http://schemas.microsoft.com/office/word/2015/wordml/symex" xmlns:wpg="http://schemas.microsoft.com/office/word/2010/wordprocessingGroup" xmlns:wpi="http://schemas.microsoft.com/office/word/2010/wordprocessingInk" xmlns:wne="http://schemas.microsoft.com/office/word/2006/wordml" xmlns:wps="http://schemas.microsoft.com/office/word/2010/wordprocessingShape" mc:Ignorable="w14 w15 w16se w16cid w16 w16cex w16sdtdh w16du wp14">
   <w:sdt>
     <w:sdtPr>
       <w:rPr>
-        <w:rStyle w:val="PageNumber"/>
+        <w:rStyle w:val="Paginanummer"/>
       </w:rPr>
       <w:id w:val="-512995791"/>
       <w:docPartObj>
@@ -241,30 +274,35 @@
         <w:docPartUnique/>
       </w:docPartObj>
     </w:sdtPr>
+    <w:sdtEndPr>
+      <w:rPr>
+        <w:rStyle w:val="Paginanummer"/>
+      </w:rPr>
+    </w:sdtEndPr>
     <w:sdtContent>
       <w:p>
         <w:pPr>
-          <w:pStyle w:val="Header"/>
+          <w:pStyle w:val="Koptekst"/>
           <w:framePr w:wrap="none" w:vAnchor="text" w:hAnchor="margin" w:xAlign="right" w:y="1"/>
           <w:rPr>
-            <w:rStyle w:val="PageNumber"/>
+            <w:rStyle w:val="Paginanummer"/>
           </w:rPr>
         </w:pPr>
         <w:r>
           <w:rPr>
-            <w:rStyle w:val="PageNumber"/>
+            <w:rStyle w:val="Paginanummer"/>
           </w:rPr>
           <w:fldChar w:fldCharType="begin"/>
         </w:r>
         <w:r>
           <w:rPr>
-            <w:rStyle w:val="PageNumber"/>
+            <w:rStyle w:val="Paginanummer"/>
           </w:rPr>
           <w:instrText xml:space="preserve"> PAGE </w:instrText>
         </w:r>
         <w:r>
           <w:rPr>
-            <w:rStyle w:val="PageNumber"/>
+            <w:rStyle w:val="Paginanummer"/>
           </w:rPr>
           <w:fldChar w:fldCharType="end"/>
         </w:r>
@@ -273,7 +311,7 @@
   </w:sdt>
   <w:p>
     <w:pPr>
-      <w:pStyle w:val="Header"/>
+      <w:pStyle w:val="Koptekst"/>
       <w:ind w:right="360"/>
     </w:pPr>
   </w:p>
@@ -281,11 +319,11 @@
 </file>
 
 <file path=word/header2.xml><?xml version="1.0" encoding="utf-8"?>
-<w:hdr xmlns:wpc="http://schemas.microsoft.com/office/word/2010/wordprocessingCanvas" xmlns:cx="http://schemas.microsoft.com/office/drawing/2014/chartex" xmlns:cx1="http://schemas.microsoft.com/office/drawing/2015/9/8/chartex" xmlns:cx2="http://schemas.microsoft.com/office/drawing/2015/10/21/chartex" xmlns:cx3="http://schemas.microsoft.com/office/drawing/2016/5/9/chartex" xmlns:cx4="http://schemas.microsoft.com/office/drawing/2016/5/10/chartex" xmlns:cx5="http://schemas.microsoft.com/office/drawing/2016/5/11/chartex" xmlns:cx6="http://schemas.microsoft.com/office/drawing/2016/5/12/chartex" xmlns:cx7="http://schemas.microsoft.com/office/drawing/2016/5/13/chartex" xmlns:cx8="http://schemas.microsoft.com/office/drawing/2016/5/14/chartex" xmlns:mc="http://schemas.openxmlformats.org/markup-compatibility/2006" xmlns:aink="http://schemas.microsoft.com/office/drawing/2016/ink" xmlns:am3d="http://schemas.microsoft.com/office/drawing/2017/model3d" xmlns:o="urn:schemas-microsoft-com:office:office" xmlns:oel="http://schemas.microsoft.com/office/2019/extlst" xmlns:r="http://schemas.openxmlformats.org/officeDocument/2006/relationships" xmlns:m="http://schemas.openxmlformats.org/officeDocument/2006/math" xmlns:v="urn:schemas-microsoft-com:vml" xmlns:wp14="http://schemas.microsoft.com/office/word/2010/wordprocessingDrawing" xmlns:wp="http://schemas.openxmlformats.org/drawingml/2006/wordprocessingDrawing" xmlns:w10="urn:schemas-microsoft-com:office:word" xmlns:w="http://schemas.openxmlformats.org/wordprocessingml/2006/main" xmlns:w14="http://schemas.microsoft.com/office/word/2010/wordml" xmlns:w15="http://schemas.microsoft.com/office/word/2012/wordml" xmlns:w16cex="http://schemas.microsoft.com/office/word/2018/wordml/cex" xmlns:w16cid="http://schemas.microsoft.com/office/word/2016/wordml/cid" xmlns:w16="http://schemas.microsoft.com/office/word/2018/wordml" xmlns:w16sdtdh="http://schemas.microsoft.com/office/word/2020/wordml/sdtdatahash" xmlns:w16se="http://schemas.microsoft.com/office/word/2015/wordml/symex" xmlns:wpg="http://schemas.microsoft.com/office/word/2010/wordprocessingGroup" xmlns:wpi="http://schemas.microsoft.com/office/word/2010/wordprocessingInk" xmlns:wne="http://schemas.microsoft.com/office/word/2006/wordml" xmlns:wps="http://schemas.microsoft.com/office/word/2010/wordprocessingShape" mc:Ignorable="w14 w15 w16se w16cid w16 w16cex w16sdtdh wp14">
+<w:hdr xmlns:wpc="http://schemas.microsoft.com/office/word/2010/wordprocessingCanvas" xmlns:cx="http://schemas.microsoft.com/office/drawing/2014/chartex" xmlns:cx1="http://schemas.microsoft.com/office/drawing/2015/9/8/chartex" xmlns:cx2="http://schemas.microsoft.com/office/drawing/2015/10/21/chartex" xmlns:cx3="http://schemas.microsoft.com/office/drawing/2016/5/9/chartex" xmlns:cx4="http://schemas.microsoft.com/office/drawing/2016/5/10/chartex" xmlns:cx5="http://schemas.microsoft.com/office/drawing/2016/5/11/chartex" xmlns:cx6="http://schemas.microsoft.com/office/drawing/2016/5/12/chartex" xmlns:cx7="http://schemas.microsoft.com/office/drawing/2016/5/13/chartex" xmlns:cx8="http://schemas.microsoft.com/office/drawing/2016/5/14/chartex" xmlns:mc="http://schemas.openxmlformats.org/markup-compatibility/2006" xmlns:aink="http://schemas.microsoft.com/office/drawing/2016/ink" xmlns:am3d="http://schemas.microsoft.com/office/drawing/2017/model3d" xmlns:o="urn:schemas-microsoft-com:office:office" xmlns:oel="http://schemas.microsoft.com/office/2019/extlst" xmlns:r="http://schemas.openxmlformats.org/officeDocument/2006/relationships" xmlns:m="http://schemas.openxmlformats.org/officeDocument/2006/math" xmlns:v="urn:schemas-microsoft-com:vml" xmlns:wp14="http://schemas.microsoft.com/office/word/2010/wordprocessingDrawing" xmlns:wp="http://schemas.openxmlformats.org/drawingml/2006/wordprocessingDrawing" xmlns:w10="urn:schemas-microsoft-com:office:word" xmlns:w="http://schemas.openxmlformats.org/wordprocessingml/2006/main" xmlns:w14="http://schemas.microsoft.com/office/word/2010/wordml" xmlns:w15="http://schemas.microsoft.com/office/word/2012/wordml" xmlns:w16cex="http://schemas.microsoft.com/office/word/2018/wordml/cex" xmlns:w16cid="http://schemas.microsoft.com/office/word/2016/wordml/cid" xmlns:w16="http://schemas.microsoft.com/office/word/2018/wordml" xmlns:w16du="http://schemas.microsoft.com/office/word/2023/wordml/word16du" xmlns:w16sdtdh="http://schemas.microsoft.com/office/word/2020/wordml/sdtdatahash" xmlns:w16se="http://schemas.microsoft.com/office/word/2015/wordml/symex" xmlns:wpg="http://schemas.microsoft.com/office/word/2010/wordprocessingGroup" xmlns:wpi="http://schemas.microsoft.com/office/word/2010/wordprocessingInk" xmlns:wne="http://schemas.microsoft.com/office/word/2006/wordml" xmlns:wps="http://schemas.microsoft.com/office/word/2010/wordprocessingShape" mc:Ignorable="w14 w15 w16se w16cid w16 w16cex w16sdtdh w16du wp14">
   <w:sdt>
     <w:sdtPr>
       <w:rPr>
-        <w:rStyle w:val="PageNumber"/>
+        <w:rStyle w:val="Paginanummer"/>
       </w:rPr>
       <w:id w:val="870181308"/>
       <w:docPartObj>
@@ -293,42 +331,47 @@
         <w:docPartUnique/>
       </w:docPartObj>
     </w:sdtPr>
+    <w:sdtEndPr>
+      <w:rPr>
+        <w:rStyle w:val="Paginanummer"/>
+      </w:rPr>
+    </w:sdtEndPr>
     <w:sdtContent>
       <w:p>
         <w:pPr>
-          <w:pStyle w:val="Header"/>
+          <w:pStyle w:val="Koptekst"/>
           <w:framePr w:wrap="none" w:vAnchor="text" w:hAnchor="margin" w:xAlign="right" w:y="1"/>
           <w:rPr>
-            <w:rStyle w:val="PageNumber"/>
+            <w:rStyle w:val="Paginanummer"/>
           </w:rPr>
         </w:pPr>
         <w:r>
           <w:rPr>
-            <w:rStyle w:val="PageNumber"/>
+            <w:rStyle w:val="Paginanummer"/>
           </w:rPr>
           <w:fldChar w:fldCharType="begin"/>
         </w:r>
         <w:r>
           <w:rPr>
-            <w:rStyle w:val="PageNumber"/>
+            <w:rStyle w:val="Paginanummer"/>
           </w:rPr>
           <w:instrText xml:space="preserve"> PAGE </w:instrText>
         </w:r>
         <w:r>
           <w:rPr>
-            <w:rStyle w:val="PageNumber"/>
+            <w:rStyle w:val="Paginanummer"/>
           </w:rPr>
           <w:fldChar w:fldCharType="separate"/>
         </w:r>
         <w:r>
           <w:rPr>
-            <w:rStyle w:val="PageNumber"/>
+            <w:rStyle w:val="Paginanummer"/>
           </w:rPr>
           <w:t>2</w:t>
         </w:r>
         <w:r>
           <w:rPr>
-            <w:rStyle w:val="PageNumber"/>
+            <w:rStyle w:val="Paginanummer"/>
           </w:rPr>
           <w:fldChar w:fldCharType="end"/>
         </w:r>
@@ -337,34 +380,34 @@
   </w:sdt>
   <w:p>
     <w:pPr>
-      <w:pStyle w:val="Header"/>
+      <w:pStyle w:val="Koptekst"/>
       <w:ind w:right="360"/>
     </w:pPr>
     <w:r>
-      <w:t>ATTENTION STYLES</w:t>
+      <w:t>DISSERTATION</w:t>
     </w:r>
   </w:p>
 </w:hdr>
 </file>
 
 <file path=word/header3.xml><?xml version="1.0" encoding="utf-8"?>
-<w:hdr xmlns:wpc="http://schemas.microsoft.com/office/word/2010/wordprocessingCanvas" xmlns:cx="http://schemas.microsoft.com/office/drawing/2014/chartex" xmlns:cx1="http://schemas.microsoft.com/office/drawing/2015/9/8/chartex" xmlns:cx2="http://schemas.microsoft.com/office/drawing/2015/10/21/chartex" xmlns:cx3="http://schemas.microsoft.com/office/drawing/2016/5/9/chartex" xmlns:cx4="http://schemas.microsoft.com/office/drawing/2016/5/10/chartex" xmlns:cx5="http://schemas.microsoft.com/office/drawing/2016/5/11/chartex" xmlns:cx6="http://schemas.microsoft.com/office/drawing/2016/5/12/chartex" xmlns:cx7="http://schemas.microsoft.com/office/drawing/2016/5/13/chartex" xmlns:cx8="http://schemas.microsoft.com/office/drawing/2016/5/14/chartex" xmlns:mc="http://schemas.openxmlformats.org/markup-compatibility/2006" xmlns:aink="http://schemas.microsoft.com/office/drawing/2016/ink" xmlns:am3d="http://schemas.microsoft.com/office/drawing/2017/model3d" xmlns:o="urn:schemas-microsoft-com:office:office" xmlns:oel="http://schemas.microsoft.com/office/2019/extlst" xmlns:r="http://schemas.openxmlformats.org/officeDocument/2006/relationships" xmlns:m="http://schemas.openxmlformats.org/officeDocument/2006/math" xmlns:v="urn:schemas-microsoft-com:vml" xmlns:wp14="http://schemas.microsoft.com/office/word/2010/wordprocessingDrawing" xmlns:wp="http://schemas.openxmlformats.org/drawingml/2006/wordprocessingDrawing" xmlns:w10="urn:schemas-microsoft-com:office:word" xmlns:w="http://schemas.openxmlformats.org/wordprocessingml/2006/main" xmlns:w14="http://schemas.microsoft.com/office/word/2010/wordml" xmlns:w15="http://schemas.microsoft.com/office/word/2012/wordml" xmlns:w16cex="http://schemas.microsoft.com/office/word/2018/wordml/cex" xmlns:w16cid="http://schemas.microsoft.com/office/word/2016/wordml/cid" xmlns:w16="http://schemas.microsoft.com/office/word/2018/wordml" xmlns:w16sdtdh="http://schemas.microsoft.com/office/word/2020/wordml/sdtdatahash" xmlns:w16se="http://schemas.microsoft.com/office/word/2015/wordml/symex" xmlns:wpg="http://schemas.microsoft.com/office/word/2010/wordprocessingGroup" xmlns:wpi="http://schemas.microsoft.com/office/word/2010/wordprocessingInk" xmlns:wne="http://schemas.microsoft.com/office/word/2006/wordml" xmlns:wps="http://schemas.microsoft.com/office/word/2010/wordprocessingShape" mc:Ignorable="w14 w15 w16se w16cid w16 w16cex w16sdtdh wp14">
+<w:hdr xmlns:wpc="http://schemas.microsoft.com/office/word/2010/wordprocessingCanvas" xmlns:cx="http://schemas.microsoft.com/office/drawing/2014/chartex" xmlns:cx1="http://schemas.microsoft.com/office/drawing/2015/9/8/chartex" xmlns:cx2="http://schemas.microsoft.com/office/drawing/2015/10/21/chartex" xmlns:cx3="http://schemas.microsoft.com/office/drawing/2016/5/9/chartex" xmlns:cx4="http://schemas.microsoft.com/office/drawing/2016/5/10/chartex" xmlns:cx5="http://schemas.microsoft.com/office/drawing/2016/5/11/chartex" xmlns:cx6="http://schemas.microsoft.com/office/drawing/2016/5/12/chartex" xmlns:cx7="http://schemas.microsoft.com/office/drawing/2016/5/13/chartex" xmlns:cx8="http://schemas.microsoft.com/office/drawing/2016/5/14/chartex" xmlns:mc="http://schemas.openxmlformats.org/markup-compatibility/2006" xmlns:aink="http://schemas.microsoft.com/office/drawing/2016/ink" xmlns:am3d="http://schemas.microsoft.com/office/drawing/2017/model3d" xmlns:o="urn:schemas-microsoft-com:office:office" xmlns:oel="http://schemas.microsoft.com/office/2019/extlst" xmlns:r="http://schemas.openxmlformats.org/officeDocument/2006/relationships" xmlns:m="http://schemas.openxmlformats.org/officeDocument/2006/math" xmlns:v="urn:schemas-microsoft-com:vml" xmlns:wp14="http://schemas.microsoft.com/office/word/2010/wordprocessingDrawing" xmlns:wp="http://schemas.openxmlformats.org/drawingml/2006/wordprocessingDrawing" xmlns:w10="urn:schemas-microsoft-com:office:word" xmlns:w="http://schemas.openxmlformats.org/wordprocessingml/2006/main" xmlns:w14="http://schemas.microsoft.com/office/word/2010/wordml" xmlns:w15="http://schemas.microsoft.com/office/word/2012/wordml" xmlns:w16cex="http://schemas.microsoft.com/office/word/2018/wordml/cex" xmlns:w16cid="http://schemas.microsoft.com/office/word/2016/wordml/cid" xmlns:w16="http://schemas.microsoft.com/office/word/2018/wordml" xmlns:w16du="http://schemas.microsoft.com/office/word/2023/wordml/word16du" xmlns:w16sdtdh="http://schemas.microsoft.com/office/word/2020/wordml/sdtdatahash" xmlns:w16se="http://schemas.microsoft.com/office/word/2015/wordml/symex" xmlns:wpg="http://schemas.microsoft.com/office/word/2010/wordprocessingGroup" xmlns:wpi="http://schemas.microsoft.com/office/word/2010/wordprocessingInk" xmlns:wne="http://schemas.microsoft.com/office/word/2006/wordml" xmlns:wps="http://schemas.microsoft.com/office/word/2010/wordprocessingShape" mc:Ignorable="w14 w15 w16se w16cid w16 w16cex w16sdtdh w16du wp14">
   <w:p>
     <w:pPr>
-      <w:pStyle w:val="Header"/>
+      <w:pStyle w:val="Koptekst"/>
     </w:pPr>
     <w:r>
       <w:t xml:space="preserve">RUNNING HEAD: </w:t>
     </w:r>
     <w:r>
-      <w:t>Attention styles</w:t>
+      <w:t>Dissertation</w:t>
     </w:r>
   </w:p>
 </w:hdr>
 </file>
 
 <file path=word/numbering.xml><?xml version="1.0" encoding="utf-8"?>
-<w:numbering xmlns:wpc="http://schemas.microsoft.com/office/word/2010/wordprocessingCanvas" xmlns:cx="http://schemas.microsoft.com/office/drawing/2014/chartex" xmlns:cx1="http://schemas.microsoft.com/office/drawing/2015/9/8/chartex" xmlns:cx2="http://schemas.microsoft.com/office/drawing/2015/10/21/chartex" xmlns:cx3="http://schemas.microsoft.com/office/drawing/2016/5/9/chartex" xmlns:cx4="http://schemas.microsoft.com/office/drawing/2016/5/10/chartex" xmlns:cx5="http://schemas.microsoft.com/office/drawing/2016/5/11/chartex" xmlns:cx6="http://schemas.microsoft.com/office/drawing/2016/5/12/chartex" xmlns:cx7="http://schemas.microsoft.com/office/drawing/2016/5/13/chartex" xmlns:cx8="http://schemas.microsoft.com/office/drawing/2016/5/14/chartex" xmlns:mc="http://schemas.openxmlformats.org/markup-compatibility/2006" xmlns:aink="http://schemas.microsoft.com/office/drawing/2016/ink" xmlns:am3d="http://schemas.microsoft.com/office/drawing/2017/model3d" xmlns:o="urn:schemas-microsoft-com:office:office" xmlns:oel="http://schemas.microsoft.com/office/2019/extlst" xmlns:r="http://schemas.openxmlformats.org/officeDocument/2006/relationships" xmlns:m="http://schemas.openxmlformats.org/officeDocument/2006/math" xmlns:v="urn:schemas-microsoft-com:vml" xmlns:wp14="http://schemas.microsoft.com/office/word/2010/wordprocessingDrawing" xmlns:wp="http://schemas.openxmlformats.org/drawingml/2006/wordprocessingDrawing" xmlns:w10="urn:schemas-microsoft-com:office:word" xmlns:w="http://schemas.openxmlformats.org/wordprocessingml/2006/main" xmlns:w14="http://schemas.microsoft.com/office/word/2010/wordml" xmlns:w15="http://schemas.microsoft.com/office/word/2012/wordml" xmlns:w16cex="http://schemas.microsoft.com/office/word/2018/wordml/cex" xmlns:w16cid="http://schemas.microsoft.com/office/word/2016/wordml/cid" xmlns:w16="http://schemas.microsoft.com/office/word/2018/wordml" xmlns:w16sdtdh="http://schemas.microsoft.com/office/word/2020/wordml/sdtdatahash" xmlns:w16se="http://schemas.microsoft.com/office/word/2015/wordml/symex" xmlns:wpg="http://schemas.microsoft.com/office/word/2010/wordprocessingGroup" xmlns:wpi="http://schemas.microsoft.com/office/word/2010/wordprocessingInk" xmlns:wne="http://schemas.microsoft.com/office/word/2006/wordml" xmlns:wps="http://schemas.microsoft.com/office/word/2010/wordprocessingShape" mc:Ignorable="w14 w15 w16se w16cid w16 w16cex w16sdtdh wp14">
+<w:numbering xmlns:wpc="http://schemas.microsoft.com/office/word/2010/wordprocessingCanvas" xmlns:cx="http://schemas.microsoft.com/office/drawing/2014/chartex" xmlns:cx1="http://schemas.microsoft.com/office/drawing/2015/9/8/chartex" xmlns:cx2="http://schemas.microsoft.com/office/drawing/2015/10/21/chartex" xmlns:cx3="http://schemas.microsoft.com/office/drawing/2016/5/9/chartex" xmlns:cx4="http://schemas.microsoft.com/office/drawing/2016/5/10/chartex" xmlns:cx5="http://schemas.microsoft.com/office/drawing/2016/5/11/chartex" xmlns:cx6="http://schemas.microsoft.com/office/drawing/2016/5/12/chartex" xmlns:cx7="http://schemas.microsoft.com/office/drawing/2016/5/13/chartex" xmlns:cx8="http://schemas.microsoft.com/office/drawing/2016/5/14/chartex" xmlns:mc="http://schemas.openxmlformats.org/markup-compatibility/2006" xmlns:aink="http://schemas.microsoft.com/office/drawing/2016/ink" xmlns:am3d="http://schemas.microsoft.com/office/drawing/2017/model3d" xmlns:o="urn:schemas-microsoft-com:office:office" xmlns:oel="http://schemas.microsoft.com/office/2019/extlst" xmlns:r="http://schemas.openxmlformats.org/officeDocument/2006/relationships" xmlns:m="http://schemas.openxmlformats.org/officeDocument/2006/math" xmlns:v="urn:schemas-microsoft-com:vml" xmlns:wp14="http://schemas.microsoft.com/office/word/2010/wordprocessingDrawing" xmlns:wp="http://schemas.openxmlformats.org/drawingml/2006/wordprocessingDrawing" xmlns:w10="urn:schemas-microsoft-com:office:word" xmlns:w="http://schemas.openxmlformats.org/wordprocessingml/2006/main" xmlns:w14="http://schemas.microsoft.com/office/word/2010/wordml" xmlns:w15="http://schemas.microsoft.com/office/word/2012/wordml" xmlns:w16cex="http://schemas.microsoft.com/office/word/2018/wordml/cex" xmlns:w16cid="http://schemas.microsoft.com/office/word/2016/wordml/cid" xmlns:w16="http://schemas.microsoft.com/office/word/2018/wordml" xmlns:w16du="http://schemas.microsoft.com/office/word/2023/wordml/word16du" xmlns:w16sdtdh="http://schemas.microsoft.com/office/word/2020/wordml/sdtdatahash" xmlns:w16se="http://schemas.microsoft.com/office/word/2015/wordml/symex" xmlns:wpg="http://schemas.microsoft.com/office/word/2010/wordprocessingGroup" xmlns:wpi="http://schemas.microsoft.com/office/word/2010/wordprocessingInk" xmlns:wne="http://schemas.microsoft.com/office/word/2006/wordml" xmlns:wps="http://schemas.microsoft.com/office/word/2010/wordprocessingShape" mc:Ignorable="w14 w15 w16se w16cid w16 w16cex w16sdtdh w16du wp14">
   <w:abstractNum w:abstractNumId="0" w15:restartNumberingAfterBreak="0">
     <w:nsid w:val="FFFFFF7C"/>
     <w:multiLevelType w:val="singleLevel"/>
@@ -1574,7 +1617,7 @@
 </file>
 
 <file path=word/styles.xml><?xml version="1.0" encoding="utf-8"?>
-<w:styles xmlns:mc="http://schemas.openxmlformats.org/markup-compatibility/2006" xmlns:r="http://schemas.openxmlformats.org/officeDocument/2006/relationships" xmlns:w="http://schemas.openxmlformats.org/wordprocessingml/2006/main" xmlns:w14="http://schemas.microsoft.com/office/word/2010/wordml" xmlns:w15="http://schemas.microsoft.com/office/word/2012/wordml" xmlns:w16cex="http://schemas.microsoft.com/office/word/2018/wordml/cex" xmlns:w16cid="http://schemas.microsoft.com/office/word/2016/wordml/cid" xmlns:w16="http://schemas.microsoft.com/office/word/2018/wordml" xmlns:w16sdtdh="http://schemas.microsoft.com/office/word/2020/wordml/sdtdatahash" xmlns:w16se="http://schemas.microsoft.com/office/word/2015/wordml/symex" mc:Ignorable="w14 w15 w16se w16cid w16 w16cex w16sdtdh">
+<w:styles xmlns:mc="http://schemas.openxmlformats.org/markup-compatibility/2006" xmlns:r="http://schemas.openxmlformats.org/officeDocument/2006/relationships" xmlns:w="http://schemas.openxmlformats.org/wordprocessingml/2006/main" xmlns:w14="http://schemas.microsoft.com/office/word/2010/wordml" xmlns:w15="http://schemas.microsoft.com/office/word/2012/wordml" xmlns:w16cex="http://schemas.microsoft.com/office/word/2018/wordml/cex" xmlns:w16cid="http://schemas.microsoft.com/office/word/2016/wordml/cid" xmlns:w16="http://schemas.microsoft.com/office/word/2018/wordml" xmlns:w16du="http://schemas.microsoft.com/office/word/2023/wordml/word16du" xmlns:w16sdtdh="http://schemas.microsoft.com/office/word/2020/wordml/sdtdatahash" xmlns:w16se="http://schemas.microsoft.com/office/word/2015/wordml/symex" mc:Ignorable="w14 w15 w16se w16cid w16 w16cex w16sdtdh w16du">
   <w:docDefaults>
     <w:rPrDefault>
       <w:rPr>
@@ -1964,7 +2007,7 @@
     <w:lsdException w:name="Unresolved Mention" w:semiHidden="1" w:unhideWhenUsed="1"/>
     <w:lsdException w:name="Smart Link" w:semiHidden="1" w:unhideWhenUsed="1"/>
   </w:latentStyles>
-  <w:style w:type="paragraph" w:default="1" w:styleId="Normal">
+  <w:style w:type="paragraph" w:default="1" w:styleId="Standaard">
     <w:name w:val="Normal"/>
     <w:qFormat/>
     <w:rsid w:val="00A13951"/>
@@ -1976,11 +2019,11 @@
       <w:rFonts w:ascii="Times New Roman" w:eastAsia="Times New Roman" w:hAnsi="Times New Roman" w:cs="Times New Roman"/>
     </w:rPr>
   </w:style>
-  <w:style w:type="paragraph" w:styleId="Heading1">
+  <w:style w:type="paragraph" w:styleId="Kop1">
     <w:name w:val="heading 1"/>
-    <w:basedOn w:val="Normal"/>
-    <w:next w:val="Normal"/>
-    <w:link w:val="Heading1Char"/>
+    <w:basedOn w:val="Standaard"/>
+    <w:next w:val="Standaard"/>
+    <w:link w:val="Kop1Char"/>
     <w:uiPriority w:val="9"/>
     <w:qFormat/>
     <w:rsid w:val="002B1938"/>
@@ -1998,11 +2041,11 @@
       <w:szCs w:val="32"/>
     </w:rPr>
   </w:style>
-  <w:style w:type="paragraph" w:styleId="Heading2">
+  <w:style w:type="paragraph" w:styleId="Kop2">
     <w:name w:val="heading 2"/>
-    <w:basedOn w:val="Normal"/>
-    <w:next w:val="Normal"/>
-    <w:link w:val="Heading2Char"/>
+    <w:basedOn w:val="Standaard"/>
+    <w:next w:val="Standaard"/>
+    <w:link w:val="Kop2Char"/>
     <w:uiPriority w:val="9"/>
     <w:unhideWhenUsed/>
     <w:qFormat/>
@@ -2020,11 +2063,11 @@
       <w:szCs w:val="26"/>
     </w:rPr>
   </w:style>
-  <w:style w:type="paragraph" w:styleId="Heading3">
+  <w:style w:type="paragraph" w:styleId="Kop3">
     <w:name w:val="heading 3"/>
-    <w:basedOn w:val="Normal"/>
-    <w:next w:val="Normal"/>
-    <w:link w:val="Heading3Char"/>
+    <w:basedOn w:val="Standaard"/>
+    <w:next w:val="Standaard"/>
+    <w:link w:val="Kop3Char"/>
     <w:uiPriority w:val="9"/>
     <w:unhideWhenUsed/>
     <w:qFormat/>
@@ -2042,11 +2085,11 @@
       <w:color w:val="000000" w:themeColor="text1"/>
     </w:rPr>
   </w:style>
-  <w:style w:type="paragraph" w:styleId="Heading4">
+  <w:style w:type="paragraph" w:styleId="Kop4">
     <w:name w:val="heading 4"/>
-    <w:basedOn w:val="Normal"/>
+    <w:basedOn w:val="Standaard"/>
     <w:next w:val="authors"/>
-    <w:link w:val="Heading4Char"/>
+    <w:link w:val="Kop4Char"/>
     <w:uiPriority w:val="9"/>
     <w:semiHidden/>
     <w:unhideWhenUsed/>
@@ -2065,13 +2108,13 @@
       <w:color w:val="000000" w:themeColor="text1"/>
     </w:rPr>
   </w:style>
-  <w:style w:type="character" w:default="1" w:styleId="DefaultParagraphFont">
+  <w:style w:type="character" w:default="1" w:styleId="Standaardalinea-lettertype">
     <w:name w:val="Default Paragraph Font"/>
     <w:uiPriority w:val="1"/>
     <w:semiHidden/>
     <w:unhideWhenUsed/>
   </w:style>
-  <w:style w:type="table" w:default="1" w:styleId="TableNormal">
+  <w:style w:type="table" w:default="1" w:styleId="Standaardtabel">
     <w:name w:val="Normal Table"/>
     <w:uiPriority w:val="99"/>
     <w:semiHidden/>
@@ -2086,15 +2129,15 @@
       </w:tblCellMar>
     </w:tblPr>
   </w:style>
-  <w:style w:type="numbering" w:default="1" w:styleId="NoList">
+  <w:style w:type="numbering" w:default="1" w:styleId="Geenlijst">
     <w:name w:val="No List"/>
     <w:uiPriority w:val="99"/>
     <w:semiHidden/>
     <w:unhideWhenUsed/>
   </w:style>
-  <w:style w:type="paragraph" w:styleId="ListParagraph">
+  <w:style w:type="paragraph" w:styleId="Lijstalinea">
     <w:name w:val="List Paragraph"/>
-    <w:basedOn w:val="Normal"/>
+    <w:basedOn w:val="Standaard"/>
     <w:uiPriority w:val="34"/>
     <w:qFormat/>
     <w:rsid w:val="00164CF8"/>
@@ -2103,10 +2146,10 @@
       <w:contextualSpacing/>
     </w:pPr>
   </w:style>
-  <w:style w:type="paragraph" w:styleId="BalloonText">
+  <w:style w:type="paragraph" w:styleId="Ballontekst">
     <w:name w:val="Balloon Text"/>
-    <w:basedOn w:val="Normal"/>
-    <w:link w:val="BalloonTextChar"/>
+    <w:basedOn w:val="Standaard"/>
+    <w:link w:val="BallontekstChar"/>
     <w:uiPriority w:val="99"/>
     <w:semiHidden/>
     <w:unhideWhenUsed/>
@@ -2116,10 +2159,10 @@
       <w:szCs w:val="18"/>
     </w:rPr>
   </w:style>
-  <w:style w:type="character" w:customStyle="1" w:styleId="BalloonTextChar">
-    <w:name w:val="Balloon Text Char"/>
-    <w:basedOn w:val="DefaultParagraphFont"/>
-    <w:link w:val="BalloonText"/>
+  <w:style w:type="character" w:customStyle="1" w:styleId="BallontekstChar">
+    <w:name w:val="Ballontekst Char"/>
+    <w:basedOn w:val="Standaardalinea-lettertype"/>
+    <w:link w:val="Ballontekst"/>
     <w:uiPriority w:val="99"/>
     <w:semiHidden/>
     <w:rsid w:val="0083092F"/>
@@ -2129,9 +2172,9 @@
       <w:szCs w:val="18"/>
     </w:rPr>
   </w:style>
-  <w:style w:type="character" w:styleId="CommentReference">
+  <w:style w:type="character" w:styleId="Verwijzingopmerking">
     <w:name w:val="annotation reference"/>
-    <w:basedOn w:val="DefaultParagraphFont"/>
+    <w:basedOn w:val="Standaardalinea-lettertype"/>
     <w:uiPriority w:val="99"/>
     <w:semiHidden/>
     <w:unhideWhenUsed/>
@@ -2141,10 +2184,10 @@
       <w:szCs w:val="16"/>
     </w:rPr>
   </w:style>
-  <w:style w:type="paragraph" w:styleId="CommentText">
+  <w:style w:type="paragraph" w:styleId="Tekstopmerking">
     <w:name w:val="annotation text"/>
-    <w:basedOn w:val="Normal"/>
-    <w:link w:val="CommentTextChar"/>
+    <w:basedOn w:val="Standaard"/>
+    <w:link w:val="TekstopmerkingChar"/>
     <w:uiPriority w:val="99"/>
     <w:unhideWhenUsed/>
     <w:rsid w:val="0083092F"/>
@@ -2153,10 +2196,10 @@
       <w:szCs w:val="20"/>
     </w:rPr>
   </w:style>
-  <w:style w:type="character" w:customStyle="1" w:styleId="CommentTextChar">
-    <w:name w:val="Comment Text Char"/>
-    <w:basedOn w:val="DefaultParagraphFont"/>
-    <w:link w:val="CommentText"/>
+  <w:style w:type="character" w:customStyle="1" w:styleId="TekstopmerkingChar">
+    <w:name w:val="Tekst opmerking Char"/>
+    <w:basedOn w:val="Standaardalinea-lettertype"/>
+    <w:link w:val="Tekstopmerking"/>
     <w:uiPriority w:val="99"/>
     <w:rsid w:val="0083092F"/>
     <w:rPr>
@@ -2164,11 +2207,11 @@
       <w:szCs w:val="20"/>
     </w:rPr>
   </w:style>
-  <w:style w:type="paragraph" w:styleId="CommentSubject">
+  <w:style w:type="paragraph" w:styleId="Onderwerpvanopmerking">
     <w:name w:val="annotation subject"/>
-    <w:basedOn w:val="CommentText"/>
-    <w:next w:val="CommentText"/>
-    <w:link w:val="CommentSubjectChar"/>
+    <w:basedOn w:val="Tekstopmerking"/>
+    <w:next w:val="Tekstopmerking"/>
+    <w:link w:val="OnderwerpvanopmerkingChar"/>
     <w:uiPriority w:val="99"/>
     <w:semiHidden/>
     <w:unhideWhenUsed/>
@@ -2178,10 +2221,10 @@
       <w:bCs/>
     </w:rPr>
   </w:style>
-  <w:style w:type="character" w:customStyle="1" w:styleId="CommentSubjectChar">
-    <w:name w:val="Comment Subject Char"/>
-    <w:basedOn w:val="CommentTextChar"/>
-    <w:link w:val="CommentSubject"/>
+  <w:style w:type="character" w:customStyle="1" w:styleId="OnderwerpvanopmerkingChar">
+    <w:name w:val="Onderwerp van opmerking Char"/>
+    <w:basedOn w:val="TekstopmerkingChar"/>
+    <w:link w:val="Onderwerpvanopmerking"/>
     <w:uiPriority w:val="99"/>
     <w:semiHidden/>
     <w:rsid w:val="0083092F"/>
@@ -2192,9 +2235,9 @@
       <w:szCs w:val="20"/>
     </w:rPr>
   </w:style>
-  <w:style w:type="paragraph" w:styleId="NormalWeb">
+  <w:style w:type="paragraph" w:styleId="Normaalweb">
     <w:name w:val="Normal (Web)"/>
-    <w:basedOn w:val="Normal"/>
+    <w:basedOn w:val="Standaard"/>
     <w:uiPriority w:val="99"/>
     <w:semiHidden/>
     <w:unhideWhenUsed/>
@@ -2203,10 +2246,10 @@
       <w:spacing w:before="100" w:beforeAutospacing="1" w:after="100" w:afterAutospacing="1"/>
     </w:pPr>
   </w:style>
-  <w:style w:type="paragraph" w:styleId="Header">
+  <w:style w:type="paragraph" w:styleId="Koptekst">
     <w:name w:val="header"/>
-    <w:basedOn w:val="Normal"/>
-    <w:link w:val="HeaderChar"/>
+    <w:basedOn w:val="Standaard"/>
+    <w:link w:val="KoptekstChar"/>
     <w:uiPriority w:val="99"/>
     <w:unhideWhenUsed/>
     <w:rsid w:val="00E3493D"/>
@@ -2219,20 +2262,20 @@
       <w:ind w:firstLine="0"/>
     </w:pPr>
   </w:style>
-  <w:style w:type="character" w:customStyle="1" w:styleId="HeaderChar">
-    <w:name w:val="Header Char"/>
-    <w:basedOn w:val="DefaultParagraphFont"/>
-    <w:link w:val="Header"/>
+  <w:style w:type="character" w:customStyle="1" w:styleId="KoptekstChar">
+    <w:name w:val="Koptekst Char"/>
+    <w:basedOn w:val="Standaardalinea-lettertype"/>
+    <w:link w:val="Koptekst"/>
     <w:uiPriority w:val="99"/>
     <w:rsid w:val="00E3493D"/>
     <w:rPr>
       <w:rFonts w:ascii="Times New Roman" w:eastAsia="Times New Roman" w:hAnsi="Times New Roman" w:cs="Times New Roman"/>
     </w:rPr>
   </w:style>
-  <w:style w:type="paragraph" w:styleId="Footer">
+  <w:style w:type="paragraph" w:styleId="Voettekst">
     <w:name w:val="footer"/>
-    <w:basedOn w:val="Normal"/>
-    <w:link w:val="FooterChar"/>
+    <w:basedOn w:val="Standaard"/>
+    <w:link w:val="VoettekstChar"/>
     <w:uiPriority w:val="99"/>
     <w:unhideWhenUsed/>
     <w:rsid w:val="00C242AA"/>
@@ -2243,16 +2286,16 @@
       </w:tabs>
     </w:pPr>
   </w:style>
-  <w:style w:type="character" w:customStyle="1" w:styleId="FooterChar">
-    <w:name w:val="Footer Char"/>
-    <w:basedOn w:val="DefaultParagraphFont"/>
-    <w:link w:val="Footer"/>
+  <w:style w:type="character" w:customStyle="1" w:styleId="VoettekstChar">
+    <w:name w:val="Voettekst Char"/>
+    <w:basedOn w:val="Standaardalinea-lettertype"/>
+    <w:link w:val="Voettekst"/>
     <w:uiPriority w:val="99"/>
     <w:rsid w:val="00C242AA"/>
   </w:style>
-  <w:style w:type="character" w:styleId="PageNumber">
+  <w:style w:type="character" w:styleId="Paginanummer">
     <w:name w:val="page number"/>
-    <w:basedOn w:val="DefaultParagraphFont"/>
+    <w:basedOn w:val="Standaardalinea-lettertype"/>
     <w:uiPriority w:val="99"/>
     <w:unhideWhenUsed/>
     <w:rsid w:val="00DE4A59"/>
@@ -2263,7 +2306,7 @@
   </w:style>
   <w:style w:type="character" w:styleId="Hyperlink">
     <w:name w:val="Hyperlink"/>
-    <w:basedOn w:val="DefaultParagraphFont"/>
+    <w:basedOn w:val="Standaardalinea-lettertype"/>
     <w:uiPriority w:val="99"/>
     <w:unhideWhenUsed/>
     <w:rsid w:val="000928F6"/>
@@ -2272,9 +2315,9 @@
       <w:u w:val="single"/>
     </w:rPr>
   </w:style>
-  <w:style w:type="character" w:styleId="UnresolvedMention">
+  <w:style w:type="character" w:styleId="Onopgelostemelding">
     <w:name w:val="Unresolved Mention"/>
-    <w:basedOn w:val="DefaultParagraphFont"/>
+    <w:basedOn w:val="Standaardalinea-lettertype"/>
     <w:uiPriority w:val="99"/>
     <w:semiHidden/>
     <w:unhideWhenUsed/>
@@ -2284,10 +2327,10 @@
       <w:shd w:val="clear" w:color="auto" w:fill="E1DFDD"/>
     </w:rPr>
   </w:style>
-  <w:style w:type="paragraph" w:styleId="Bibliography">
+  <w:style w:type="paragraph" w:styleId="Bibliografie">
     <w:name w:val="Bibliography"/>
-    <w:basedOn w:val="Normal"/>
-    <w:next w:val="Normal"/>
+    <w:basedOn w:val="Standaard"/>
+    <w:next w:val="Standaard"/>
     <w:uiPriority w:val="37"/>
     <w:unhideWhenUsed/>
     <w:rsid w:val="009F6C45"/>
@@ -2298,10 +2341,10 @@
       <w:ind w:left="720" w:hanging="720"/>
     </w:pPr>
   </w:style>
-  <w:style w:type="paragraph" w:styleId="BodyText">
+  <w:style w:type="paragraph" w:styleId="Plattetekst">
     <w:name w:val="Body Text"/>
-    <w:basedOn w:val="Normal"/>
-    <w:link w:val="BodyTextChar"/>
+    <w:basedOn w:val="Standaard"/>
+    <w:link w:val="PlattetekstChar"/>
     <w:uiPriority w:val="99"/>
     <w:unhideWhenUsed/>
     <w:rsid w:val="005C711D"/>
@@ -2312,19 +2355,19 @@
       <w:rFonts w:eastAsiaTheme="minorEastAsia"/>
     </w:rPr>
   </w:style>
-  <w:style w:type="character" w:customStyle="1" w:styleId="BodyTextChar">
-    <w:name w:val="Body Text Char"/>
-    <w:basedOn w:val="DefaultParagraphFont"/>
-    <w:link w:val="BodyText"/>
+  <w:style w:type="character" w:customStyle="1" w:styleId="PlattetekstChar">
+    <w:name w:val="Platte tekst Char"/>
+    <w:basedOn w:val="Standaardalinea-lettertype"/>
+    <w:link w:val="Plattetekst"/>
     <w:uiPriority w:val="99"/>
     <w:rsid w:val="005C711D"/>
     <w:rPr>
       <w:rFonts w:ascii="Times New Roman" w:eastAsiaTheme="minorEastAsia" w:hAnsi="Times New Roman" w:cs="Times New Roman"/>
     </w:rPr>
   </w:style>
-  <w:style w:type="character" w:styleId="FollowedHyperlink">
+  <w:style w:type="character" w:styleId="GevolgdeHyperlink">
     <w:name w:val="FollowedHyperlink"/>
-    <w:basedOn w:val="DefaultParagraphFont"/>
+    <w:basedOn w:val="Standaardalinea-lettertype"/>
     <w:uiPriority w:val="99"/>
     <w:semiHidden/>
     <w:unhideWhenUsed/>
@@ -2334,16 +2377,16 @@
       <w:u w:val="single"/>
     </w:rPr>
   </w:style>
-  <w:style w:type="paragraph" w:styleId="Revision">
+  <w:style w:type="paragraph" w:styleId="Revisie">
     <w:name w:val="Revision"/>
     <w:hidden/>
     <w:uiPriority w:val="99"/>
     <w:semiHidden/>
     <w:rsid w:val="00CD5715"/>
   </w:style>
-  <w:style w:type="table" w:styleId="TableGrid">
+  <w:style w:type="table" w:styleId="Tabelraster">
     <w:name w:val="Table Grid"/>
-    <w:basedOn w:val="TableNormal"/>
+    <w:basedOn w:val="Standaardtabel"/>
     <w:uiPriority w:val="39"/>
     <w:rsid w:val="002C3FC2"/>
     <w:tblPr>
@@ -2357,10 +2400,10 @@
       </w:tblBorders>
     </w:tblPr>
   </w:style>
-  <w:style w:type="character" w:customStyle="1" w:styleId="Heading1Char">
-    <w:name w:val="Heading 1 Char"/>
-    <w:basedOn w:val="DefaultParagraphFont"/>
-    <w:link w:val="Heading1"/>
+  <w:style w:type="character" w:customStyle="1" w:styleId="Kop1Char">
+    <w:name w:val="Kop 1 Char"/>
+    <w:basedOn w:val="Standaardalinea-lettertype"/>
+    <w:link w:val="Kop1"/>
     <w:uiPriority w:val="9"/>
     <w:rsid w:val="002B1938"/>
     <w:rPr>
@@ -2370,10 +2413,10 @@
       <w:szCs w:val="32"/>
     </w:rPr>
   </w:style>
-  <w:style w:type="character" w:customStyle="1" w:styleId="Heading2Char">
-    <w:name w:val="Heading 2 Char"/>
-    <w:basedOn w:val="DefaultParagraphFont"/>
-    <w:link w:val="Heading2"/>
+  <w:style w:type="character" w:customStyle="1" w:styleId="Kop2Char">
+    <w:name w:val="Kop 2 Char"/>
+    <w:basedOn w:val="Standaardalinea-lettertype"/>
+    <w:link w:val="Kop2"/>
     <w:uiPriority w:val="9"/>
     <w:rsid w:val="002B1938"/>
     <w:rPr>
@@ -2383,10 +2426,10 @@
       <w:szCs w:val="26"/>
     </w:rPr>
   </w:style>
-  <w:style w:type="character" w:customStyle="1" w:styleId="Heading3Char">
-    <w:name w:val="Heading 3 Char"/>
-    <w:basedOn w:val="DefaultParagraphFont"/>
-    <w:link w:val="Heading3"/>
+  <w:style w:type="character" w:customStyle="1" w:styleId="Kop3Char">
+    <w:name w:val="Kop 3 Char"/>
+    <w:basedOn w:val="Standaardalinea-lettertype"/>
+    <w:link w:val="Kop3"/>
     <w:uiPriority w:val="9"/>
     <w:rsid w:val="002B1938"/>
     <w:rPr>
@@ -2396,10 +2439,10 @@
       <w:color w:val="000000" w:themeColor="text1"/>
     </w:rPr>
   </w:style>
-  <w:style w:type="paragraph" w:styleId="Caption">
+  <w:style w:type="paragraph" w:styleId="Bijschrift">
     <w:name w:val="caption"/>
-    <w:basedOn w:val="Normal"/>
-    <w:next w:val="Normal"/>
+    <w:basedOn w:val="Standaard"/>
+    <w:next w:val="Standaard"/>
     <w:uiPriority w:val="35"/>
     <w:unhideWhenUsed/>
     <w:qFormat/>
@@ -2417,7 +2460,7 @@
   </w:style>
   <w:style w:type="paragraph" w:customStyle="1" w:styleId="ImageCaption">
     <w:name w:val="Image Caption"/>
-    <w:basedOn w:val="Normal"/>
+    <w:basedOn w:val="Standaard"/>
     <w:qFormat/>
     <w:rsid w:val="006314A4"/>
     <w:pPr>
@@ -2427,7 +2470,7 @@
   </w:style>
   <w:style w:type="paragraph" w:customStyle="1" w:styleId="TableCaption">
     <w:name w:val="Table Caption"/>
-    <w:basedOn w:val="Normal"/>
+    <w:basedOn w:val="Standaard"/>
     <w:qFormat/>
     <w:rsid w:val="008425AF"/>
     <w:pPr>
@@ -2441,7 +2484,7 @@
   </w:style>
   <w:style w:type="paragraph" w:customStyle="1" w:styleId="Figure">
     <w:name w:val="Figure"/>
-    <w:basedOn w:val="Normal"/>
+    <w:basedOn w:val="Standaard"/>
     <w:qFormat/>
     <w:rsid w:val="008425AF"/>
     <w:pPr>
@@ -2451,10 +2494,10 @@
       <w:sz w:val="20"/>
     </w:rPr>
   </w:style>
-  <w:style w:type="character" w:customStyle="1" w:styleId="Heading4Char">
-    <w:name w:val="Heading 4 Char"/>
-    <w:basedOn w:val="DefaultParagraphFont"/>
-    <w:link w:val="Heading4"/>
+  <w:style w:type="character" w:customStyle="1" w:styleId="Kop4Char">
+    <w:name w:val="Kop 4 Char"/>
+    <w:basedOn w:val="Standaardalinea-lettertype"/>
+    <w:link w:val="Kop4"/>
     <w:uiPriority w:val="9"/>
     <w:semiHidden/>
     <w:rsid w:val="00611FCA"/>
@@ -2466,13 +2509,13 @@
   </w:style>
   <w:style w:type="paragraph" w:customStyle="1" w:styleId="authors">
     <w:name w:val="authors"/>
-    <w:basedOn w:val="Heading4"/>
+    <w:basedOn w:val="Kop4"/>
     <w:qFormat/>
     <w:rsid w:val="00611FCA"/>
   </w:style>
-  <w:style w:type="character" w:styleId="LineNumber">
+  <w:style w:type="character" w:styleId="Regelnummer">
     <w:name w:val="line number"/>
-    <w:basedOn w:val="DefaultParagraphFont"/>
+    <w:basedOn w:val="Standaardalinea-lettertype"/>
     <w:uiPriority w:val="99"/>
     <w:semiHidden/>
     <w:unhideWhenUsed/>

</xml_diff>